<commit_message>
Add options for name and school
</commit_message>
<xml_diff>
--- a/assets/word-base/dissertate.docx
+++ b/assets/word-base/dissertate.docx
@@ -3,16 +3,172 @@
 <w:document xmlns:wpc="http://schemas.microsoft.com/office/word/2010/wordprocessingCanvas" xmlns:mo="http://schemas.microsoft.com/office/mac/office/2008/main" xmlns:mc="http://schemas.openxmlformats.org/markup-compatibility/2006" xmlns:mv="urn:schemas-microsoft-com:mac:vml" xmlns:o="urn:schemas-microsoft-com:office:office" xmlns:r="http://schemas.openxmlformats.org/officeDocument/2006/relationships" xmlns:m="http://schemas.openxmlformats.org/officeDocument/2006/math" xmlns:v="urn:schemas-microsoft-com:vml" xmlns:wp14="http://schemas.microsoft.com/office/word/2010/wordprocessingDrawing" xmlns:wp="http://schemas.openxmlformats.org/drawingml/2006/wordprocessingDrawing" xmlns:w10="urn:schemas-microsoft-com:office:word" xmlns:w="http://schemas.openxmlformats.org/wordprocessingml/2006/main" xmlns:w14="http://schemas.microsoft.com/office/word/2010/wordml" xmlns:wpg="http://schemas.microsoft.com/office/word/2010/wordprocessingGroup" xmlns:wpi="http://schemas.microsoft.com/office/word/2010/wordprocessingInk" xmlns:wne="http://schemas.microsoft.com/office/word/2006/wordml" xmlns:wps="http://schemas.microsoft.com/office/word/2010/wordprocessingShape" mc:Ignorable="w14 wp14">
   <w:body>
     <w:p>
+      <w:pPr>
+        <w:pStyle w:val="Heading1"/>
+        <w:sectPr>
+          <w:footerReference w:type="even" r:id="rId8"/>
+          <w:footerReference w:type="default" r:id="rId9"/>
+          <w:pgSz w:w="12240" w:h="15840"/>
+          <w:pgMar w:top="1800" w:right="1800" w:bottom="1440" w:left="1800" w:header="2160" w:footer="1440" w:gutter="0"/>
+          <w:pgNumType w:start="1"/>
+          <w:cols w:space="720"/>
+          <w:formProt w:val="0"/>
+          <w:docGrid w:linePitch="360"/>
+        </w:sectPr>
+      </w:pPr>
+      <w:r>
+        <w:t xml:space="preserve">Title of the </w:t>
+      </w:r>
       <w:bookmarkStart w:id="0" w:name="_GoBack"/>
       <w:bookmarkEnd w:id="0"/>
-    </w:p>
+      <w:r>
+        <w:t>dissertation</w:t>
+      </w:r>
+    </w:p>
+    <w:p>
+      <w:pPr>
+        <w:pStyle w:val="CoverBody"/>
+      </w:pPr>
+      <w:r>
+        <w:lastRenderedPageBreak/>
+        <w:t>a dissertation presented</w:t>
+      </w:r>
+    </w:p>
+    <w:p>
+      <w:pPr>
+        <w:pStyle w:val="CoverBody"/>
+      </w:pPr>
+      <w:r>
+        <w:t>by</w:t>
+      </w:r>
+    </w:p>
+    <w:p>
+      <w:pPr>
+        <w:pStyle w:val="CoverBody"/>
+      </w:pPr>
+      <w:r>
+        <w:t>Firstname M. Lastname</w:t>
+      </w:r>
+    </w:p>
+    <w:p>
+      <w:pPr>
+        <w:pStyle w:val="CoverBody"/>
+      </w:pPr>
+      <w:r>
+        <w:t>to</w:t>
+      </w:r>
+    </w:p>
+    <w:p>
+      <w:pPr>
+        <w:pStyle w:val="CoverBody"/>
+        <w:sectPr>
+          <w:type w:val="continuous"/>
+          <w:pgSz w:w="12240" w:h="15840"/>
+          <w:pgMar w:top="1800" w:right="1800" w:bottom="1440" w:left="1800" w:header="2160" w:footer="1440" w:gutter="0"/>
+          <w:pgNumType w:start="1"/>
+          <w:cols w:space="720"/>
+          <w:docGrid w:linePitch="360"/>
+        </w:sectPr>
+      </w:pPr>
+      <w:r>
+        <w:t>the department of motor vehicles</w:t>
+      </w:r>
+    </w:p>
+    <w:p>
+      <w:pPr>
+        <w:pStyle w:val="CoverBody"/>
+        <w:jc w:val="left"/>
+      </w:pPr>
+    </w:p>
+    <w:p>
+      <w:pPr>
+        <w:pStyle w:val="CoverBody"/>
+      </w:pPr>
+      <w:r>
+        <w:t>in partial fulfillment of the requirements</w:t>
+      </w:r>
+    </w:p>
+    <w:p>
+      <w:pPr>
+        <w:pStyle w:val="CoverBody"/>
+      </w:pPr>
+      <w:r>
+        <w:t>for the degree of</w:t>
+      </w:r>
+    </w:p>
+    <w:p>
+      <w:pPr>
+        <w:pStyle w:val="CoverBody"/>
+      </w:pPr>
+      <w:r>
+        <w:t>Doctor of Philosophy</w:t>
+      </w:r>
+    </w:p>
+    <w:p>
+      <w:pPr>
+        <w:pStyle w:val="CoverBody"/>
+      </w:pPr>
+      <w:r>
+        <w:t>in the subject of</w:t>
+      </w:r>
+    </w:p>
+    <w:p>
+      <w:pPr>
+        <w:pStyle w:val="CoverBody"/>
+      </w:pPr>
+      <w:r>
+        <w:t>Psychology</w:t>
+      </w:r>
+    </w:p>
+    <w:p>
+      <w:pPr>
+        <w:pStyle w:val="CoverBody"/>
+      </w:pPr>
+    </w:p>
+    <w:p>
+      <w:pPr>
+        <w:pStyle w:val="CoverBody"/>
+      </w:pPr>
+      <w:r>
+        <w:t>Harvard University</w:t>
+      </w:r>
+    </w:p>
+    <w:p>
+      <w:pPr>
+        <w:pStyle w:val="CoverBody"/>
+      </w:pPr>
+      <w:r>
+        <w:t>Cambridge, Massachusetts</w:t>
+      </w:r>
+    </w:p>
+    <w:p>
+      <w:pPr>
+        <w:pStyle w:val="CoverBody"/>
+      </w:pPr>
+      <w:r>
+        <w:t>May 2014</w:t>
+      </w:r>
+    </w:p>
+    <w:p>
+      <w:pPr>
+        <w:sectPr>
+          <w:type w:val="continuous"/>
+          <w:pgSz w:w="12240" w:h="15840"/>
+          <w:pgMar w:top="1800" w:right="1800" w:bottom="1440" w:left="1800" w:header="2160" w:footer="1440" w:gutter="0"/>
+          <w:pgNumType w:start="1"/>
+          <w:cols w:space="720"/>
+          <w:formProt w:val="0"/>
+          <w:docGrid w:linePitch="360"/>
+        </w:sectPr>
+      </w:pPr>
+    </w:p>
+    <w:p/>
     <w:sectPr>
-      <w:footerReference w:type="even" r:id="rId8"/>
-      <w:footerReference w:type="default" r:id="rId9"/>
       <w:pgSz w:w="12240" w:h="15840"/>
       <w:pgMar w:top="1800" w:right="1800" w:bottom="1440" w:left="1800" w:header="2160" w:footer="1440" w:gutter="0"/>
       <w:pgNumType w:start="1"/>
       <w:cols w:space="720"/>
+      <w:formProt w:val="0"/>
       <w:docGrid w:linePitch="360"/>
     </w:sectPr>
   </w:body>
@@ -1575,7 +1731,7 @@
 </file>
 
 <file path=customXml/itemProps1.xml><?xml version="1.0" encoding="utf-8"?>
-<ds:datastoreItem xmlns:ds="http://schemas.openxmlformats.org/officeDocument/2006/customXml" ds:itemID="{A27C528E-45EA-3D4E-8345-3D6F4ED238E0}">
+<ds:datastoreItem xmlns:ds="http://schemas.openxmlformats.org/officeDocument/2006/customXml" ds:itemID="{05CB955C-A736-A143-99D2-E26E3AD705CE}">
   <ds:schemaRefs>
     <ds:schemaRef ds:uri="http://schemas.openxmlformats.org/officeDocument/2006/bibliography"/>
   </ds:schemaRefs>

</xml_diff>